<commit_message>
Finished Alarm Class (Alarm)
</commit_message>
<xml_diff>
--- a/Documentacion/DecisionesDisenio.docx
+++ b/Documentacion/DecisionesDisenio.docx
@@ -21,18 +21,8 @@
           <w:bCs/>
           <w:u w:val="single"/>
         </w:rPr>
-        <w:t xml:space="preserve">Clase </w:t>
-      </w:r>
-      <w:proofErr w:type="spellStart"/>
-      <w:r>
-        <w:rPr>
-          <w:b/>
-          <w:bCs/>
-          <w:u w:val="single"/>
-        </w:rPr>
-        <w:t>Analyisis</w:t>
-      </w:r>
-      <w:proofErr w:type="spellEnd"/>
+        <w:t>Clase Analyisis</w:t>
+      </w:r>
     </w:p>
     <w:p>
       <w:pPr>
@@ -47,18 +37,8 @@
           <w:bCs/>
           <w:u w:val="single"/>
         </w:rPr>
-        <w:t xml:space="preserve">1.PhraseType </w:t>
-      </w:r>
-      <w:proofErr w:type="spellStart"/>
-      <w:r>
-        <w:rPr>
-          <w:b/>
-          <w:bCs/>
-          <w:u w:val="single"/>
-        </w:rPr>
-        <w:t>enum</w:t>
-      </w:r>
-      <w:proofErr w:type="spellEnd"/>
+        <w:t>1.PhraseType enum</w:t>
+      </w:r>
       <w:r>
         <w:rPr>
           <w:b/>
@@ -72,80 +52,7 @@
           <w:sz w:val="20"/>
           <w:szCs w:val="20"/>
         </w:rPr>
-        <w:t xml:space="preserve">El atributo </w:t>
-      </w:r>
-      <w:proofErr w:type="spellStart"/>
-      <w:r>
-        <w:rPr>
-          <w:sz w:val="20"/>
-          <w:szCs w:val="20"/>
-        </w:rPr>
-        <w:t>PhraseType</w:t>
-      </w:r>
-      <w:proofErr w:type="spellEnd"/>
-      <w:r>
-        <w:rPr>
-          <w:sz w:val="20"/>
-          <w:szCs w:val="20"/>
-        </w:rPr>
-        <w:t xml:space="preserve"> es de tipo </w:t>
-      </w:r>
-      <w:proofErr w:type="spellStart"/>
-      <w:r>
-        <w:rPr>
-          <w:sz w:val="20"/>
-          <w:szCs w:val="20"/>
-        </w:rPr>
-        <w:t>Type</w:t>
-      </w:r>
-      <w:proofErr w:type="spellEnd"/>
-      <w:r>
-        <w:rPr>
-          <w:sz w:val="20"/>
-          <w:szCs w:val="20"/>
-        </w:rPr>
-        <w:t xml:space="preserve">, un </w:t>
-      </w:r>
-      <w:proofErr w:type="spellStart"/>
-      <w:r>
-        <w:rPr>
-          <w:sz w:val="20"/>
-          <w:szCs w:val="20"/>
-        </w:rPr>
-        <w:t>enum</w:t>
-      </w:r>
-      <w:proofErr w:type="spellEnd"/>
-      <w:r>
-        <w:rPr>
-          <w:sz w:val="20"/>
-          <w:szCs w:val="20"/>
-        </w:rPr>
-        <w:t xml:space="preserve"> que toma los valores {</w:t>
-      </w:r>
-      <w:proofErr w:type="spellStart"/>
-      <w:proofErr w:type="gramStart"/>
-      <w:r>
-        <w:rPr>
-          <w:sz w:val="20"/>
-          <w:szCs w:val="20"/>
-        </w:rPr>
-        <w:t>positive,negative</w:t>
-      </w:r>
-      <w:proofErr w:type="gramEnd"/>
-      <w:r>
-        <w:rPr>
-          <w:sz w:val="20"/>
-          <w:szCs w:val="20"/>
-        </w:rPr>
-        <w:t>,neutral</w:t>
-      </w:r>
-      <w:proofErr w:type="spellEnd"/>
-      <w:r>
-        <w:rPr>
-          <w:sz w:val="20"/>
-          <w:szCs w:val="20"/>
-        </w:rPr>
-        <w:t>}</w:t>
+        <w:t>El atributo PhraseType es de tipo Type, un enum que toma los valores {positive,negative,neutral}</w:t>
       </w:r>
     </w:p>
     <w:p>
@@ -163,39 +70,27 @@
           <w:szCs w:val="20"/>
           <w:u w:val="single"/>
         </w:rPr>
-        <w:t>1.</w:t>
-      </w:r>
-      <w:r>
-        <w:rPr>
-          <w:b/>
-          <w:bCs/>
-          <w:sz w:val="20"/>
-          <w:szCs w:val="20"/>
-          <w:u w:val="single"/>
-        </w:rPr>
-        <w:t xml:space="preserve">Constructor con parámetro </w:t>
-      </w:r>
-      <w:proofErr w:type="spellStart"/>
-      <w:r>
-        <w:rPr>
-          <w:b/>
-          <w:bCs/>
-          <w:sz w:val="20"/>
-          <w:szCs w:val="20"/>
-          <w:u w:val="single"/>
-        </w:rPr>
-        <w:t>Phrase</w:t>
-      </w:r>
-      <w:proofErr w:type="spellEnd"/>
-      <w:r>
-        <w:rPr>
-          <w:b/>
-          <w:bCs/>
-          <w:sz w:val="20"/>
-          <w:szCs w:val="20"/>
-          <w:u w:val="single"/>
-        </w:rPr>
-        <w:t xml:space="preserve">. </w:t>
+        <w:t>2</w:t>
+      </w:r>
+      <w:r>
+        <w:rPr>
+          <w:b/>
+          <w:bCs/>
+          <w:sz w:val="20"/>
+          <w:szCs w:val="20"/>
+          <w:u w:val="single"/>
+        </w:rPr>
+        <w:t>.</w:t>
+      </w:r>
+      <w:r>
+        <w:rPr>
+          <w:b/>
+          <w:bCs/>
+          <w:sz w:val="20"/>
+          <w:szCs w:val="20"/>
+          <w:u w:val="single"/>
+        </w:rPr>
+        <w:t xml:space="preserve">Constructor con parámetro Phrase. </w:t>
       </w:r>
       <w:r>
         <w:rPr>
@@ -212,39 +107,7 @@
           <w:sz w:val="20"/>
           <w:szCs w:val="20"/>
         </w:rPr>
-        <w:t xml:space="preserve">Carga en </w:t>
-      </w:r>
-      <w:proofErr w:type="spellStart"/>
-      <w:r>
-        <w:rPr>
-          <w:sz w:val="20"/>
-          <w:szCs w:val="20"/>
-        </w:rPr>
-        <w:t>null</w:t>
-      </w:r>
-      <w:proofErr w:type="spellEnd"/>
-      <w:r>
-        <w:rPr>
-          <w:sz w:val="20"/>
-          <w:szCs w:val="20"/>
-        </w:rPr>
-        <w:t xml:space="preserve"> el atributo </w:t>
-      </w:r>
-      <w:proofErr w:type="spellStart"/>
-      <w:r>
-        <w:rPr>
-          <w:sz w:val="20"/>
-          <w:szCs w:val="20"/>
-        </w:rPr>
-        <w:t>Entity</w:t>
-      </w:r>
-      <w:proofErr w:type="spellEnd"/>
-      <w:r>
-        <w:rPr>
-          <w:sz w:val="20"/>
-          <w:szCs w:val="20"/>
-        </w:rPr>
-        <w:t xml:space="preserve">, </w:t>
+        <w:t xml:space="preserve">Carga en null el atributo Entity, </w:t>
       </w:r>
       <w:r>
         <w:rPr>
@@ -277,55 +140,7 @@
           <w:sz w:val="20"/>
           <w:szCs w:val="20"/>
         </w:rPr>
-        <w:t xml:space="preserve">el </w:t>
-      </w:r>
-      <w:proofErr w:type="spellStart"/>
-      <w:r>
-        <w:rPr>
-          <w:sz w:val="20"/>
-          <w:szCs w:val="20"/>
-        </w:rPr>
-        <w:t>Type</w:t>
-      </w:r>
-      <w:proofErr w:type="spellEnd"/>
-      <w:r>
-        <w:rPr>
-          <w:sz w:val="20"/>
-          <w:szCs w:val="20"/>
-        </w:rPr>
-        <w:t xml:space="preserve">, y clona la </w:t>
-      </w:r>
-      <w:proofErr w:type="spellStart"/>
-      <w:r>
-        <w:rPr>
-          <w:sz w:val="20"/>
-          <w:szCs w:val="20"/>
-        </w:rPr>
-        <w:t>phrase</w:t>
-      </w:r>
-      <w:proofErr w:type="spellEnd"/>
-      <w:r>
-        <w:rPr>
-          <w:sz w:val="20"/>
-          <w:szCs w:val="20"/>
-        </w:rPr>
-        <w:t xml:space="preserve"> en el atributo </w:t>
-      </w:r>
-      <w:proofErr w:type="spellStart"/>
-      <w:r>
-        <w:rPr>
-          <w:sz w:val="20"/>
-          <w:szCs w:val="20"/>
-        </w:rPr>
-        <w:t>Phrase</w:t>
-      </w:r>
-      <w:proofErr w:type="spellEnd"/>
-      <w:r>
-        <w:rPr>
-          <w:sz w:val="20"/>
-          <w:szCs w:val="20"/>
-        </w:rPr>
-        <w:t>.</w:t>
+        <w:t>el Type, y clona la phrase en el atributo Phrase.</w:t>
       </w:r>
       <w:r>
         <w:rPr>
@@ -349,59 +164,25 @@
           <w:szCs w:val="20"/>
           <w:u w:val="single"/>
         </w:rPr>
-        <w:t xml:space="preserve">2.SearchEntity y </w:t>
-      </w:r>
-      <w:proofErr w:type="spellStart"/>
-      <w:r>
-        <w:rPr>
-          <w:b/>
-          <w:bCs/>
-          <w:sz w:val="20"/>
-          <w:szCs w:val="20"/>
-          <w:u w:val="single"/>
-        </w:rPr>
-        <w:t>SearchFeeling</w:t>
-      </w:r>
-      <w:proofErr w:type="spellEnd"/>
+        <w:t>3</w:t>
+      </w:r>
+      <w:r>
+        <w:rPr>
+          <w:b/>
+          <w:bCs/>
+          <w:sz w:val="20"/>
+          <w:szCs w:val="20"/>
+          <w:u w:val="single"/>
+        </w:rPr>
+        <w:t>.SearchEntity y SearchFeeling</w:t>
+      </w:r>
       <w:r>
         <w:rPr>
           <w:sz w:val="20"/>
           <w:szCs w:val="20"/>
         </w:rPr>
         <w:br/>
-        <w:t xml:space="preserve">Reciben un array de </w:t>
-      </w:r>
-      <w:proofErr w:type="spellStart"/>
-      <w:r>
-        <w:rPr>
-          <w:sz w:val="20"/>
-          <w:szCs w:val="20"/>
-        </w:rPr>
-        <w:t>Entity</w:t>
-      </w:r>
-      <w:proofErr w:type="spellEnd"/>
-      <w:r>
-        <w:rPr>
-          <w:sz w:val="20"/>
-          <w:szCs w:val="20"/>
-        </w:rPr>
-        <w:t xml:space="preserve"> y de </w:t>
-      </w:r>
-      <w:proofErr w:type="spellStart"/>
-      <w:r>
-        <w:rPr>
-          <w:sz w:val="20"/>
-          <w:szCs w:val="20"/>
-        </w:rPr>
-        <w:t>Feeling</w:t>
-      </w:r>
-      <w:proofErr w:type="spellEnd"/>
-      <w:r>
-        <w:rPr>
-          <w:sz w:val="20"/>
-          <w:szCs w:val="20"/>
-        </w:rPr>
-        <w:t xml:space="preserve"> (para evitar dar acceso real a las listas del sistema) y los recorren.</w:t>
+        <w:t>Reciben un array de Entity y de Feeling (para evitar dar acceso real a las listas del sistema) y los recorren.</w:t>
       </w:r>
     </w:p>
     <w:p>
@@ -416,55 +197,7 @@
           <w:sz w:val="20"/>
           <w:szCs w:val="20"/>
         </w:rPr>
-        <w:t xml:space="preserve">Nota: Resolver problema de acceso a </w:t>
-      </w:r>
-      <w:proofErr w:type="spellStart"/>
-      <w:r>
-        <w:rPr>
-          <w:sz w:val="20"/>
-          <w:szCs w:val="20"/>
-        </w:rPr>
-        <w:t>Entity</w:t>
-      </w:r>
-      <w:proofErr w:type="spellEnd"/>
-      <w:r>
-        <w:rPr>
-          <w:sz w:val="20"/>
-          <w:szCs w:val="20"/>
-        </w:rPr>
-        <w:t xml:space="preserve"> y </w:t>
-      </w:r>
-      <w:proofErr w:type="spellStart"/>
-      <w:r>
-        <w:rPr>
-          <w:sz w:val="20"/>
-          <w:szCs w:val="20"/>
-        </w:rPr>
-        <w:t>Feeling</w:t>
-      </w:r>
-      <w:proofErr w:type="spellEnd"/>
-      <w:r>
-        <w:rPr>
-          <w:sz w:val="20"/>
-          <w:szCs w:val="20"/>
-        </w:rPr>
-        <w:t xml:space="preserve">. Quizás hay que quitar las </w:t>
-      </w:r>
-      <w:proofErr w:type="spellStart"/>
-      <w:r>
-        <w:rPr>
-          <w:sz w:val="20"/>
-          <w:szCs w:val="20"/>
-        </w:rPr>
-        <w:t>properties</w:t>
-      </w:r>
-      <w:proofErr w:type="spellEnd"/>
-      <w:r>
-        <w:rPr>
-          <w:sz w:val="20"/>
-          <w:szCs w:val="20"/>
-        </w:rPr>
-        <w:t xml:space="preserve"> de acceso</w:t>
+        <w:t>Nota: Resolver problema de acceso a Entity y Feeling. Quizás hay que quitar las properties de acceso</w:t>
       </w:r>
     </w:p>
     <w:p>
@@ -482,119 +215,35 @@
           <w:szCs w:val="20"/>
           <w:u w:val="single"/>
         </w:rPr>
-        <w:t xml:space="preserve">3. </w:t>
-      </w:r>
-      <w:proofErr w:type="spellStart"/>
-      <w:r>
-        <w:rPr>
-          <w:b/>
-          <w:bCs/>
-          <w:sz w:val="20"/>
-          <w:szCs w:val="20"/>
-          <w:u w:val="single"/>
-        </w:rPr>
-        <w:t>SearchEntity</w:t>
-      </w:r>
-      <w:proofErr w:type="spellEnd"/>
-      <w:r>
-        <w:rPr>
-          <w:b/>
-          <w:bCs/>
-          <w:sz w:val="20"/>
-          <w:szCs w:val="20"/>
-          <w:u w:val="single"/>
-        </w:rPr>
-        <w:t xml:space="preserve"> </w:t>
-      </w:r>
-      <w:proofErr w:type="spellStart"/>
-      <w:r>
-        <w:rPr>
-          <w:b/>
-          <w:bCs/>
-          <w:sz w:val="20"/>
-          <w:szCs w:val="20"/>
-          <w:u w:val="single"/>
-        </w:rPr>
-        <w:t>return</w:t>
-      </w:r>
-      <w:proofErr w:type="spellEnd"/>
-      <w:r>
-        <w:rPr>
-          <w:b/>
-          <w:bCs/>
-          <w:sz w:val="20"/>
-          <w:szCs w:val="20"/>
-          <w:u w:val="single"/>
-        </w:rPr>
-        <w:t xml:space="preserve"> </w:t>
-      </w:r>
-      <w:proofErr w:type="spellStart"/>
-      <w:r>
-        <w:rPr>
-          <w:b/>
-          <w:bCs/>
-          <w:sz w:val="20"/>
-          <w:szCs w:val="20"/>
-          <w:u w:val="single"/>
-        </w:rPr>
-        <w:t>null</w:t>
-      </w:r>
-      <w:proofErr w:type="spellEnd"/>
+        <w:t>4</w:t>
+      </w:r>
+      <w:r>
+        <w:rPr>
+          <w:b/>
+          <w:bCs/>
+          <w:sz w:val="20"/>
+          <w:szCs w:val="20"/>
+          <w:u w:val="single"/>
+        </w:rPr>
+        <w:t>. SearchEntity</w:t>
+      </w:r>
+      <w:r>
+        <w:rPr>
+          <w:b/>
+          <w:bCs/>
+          <w:sz w:val="20"/>
+          <w:szCs w:val="20"/>
+          <w:u w:val="single"/>
+        </w:rPr>
+        <w:t xml:space="preserve"> return null</w:t>
+      </w:r>
       <w:r>
         <w:rPr>
           <w:sz w:val="20"/>
           <w:szCs w:val="20"/>
         </w:rPr>
         <w:br/>
-        <w:t xml:space="preserve">Si no encuentra un </w:t>
-      </w:r>
-      <w:proofErr w:type="spellStart"/>
-      <w:r>
-        <w:rPr>
-          <w:sz w:val="20"/>
-          <w:szCs w:val="20"/>
-        </w:rPr>
-        <w:t>Feeling</w:t>
-      </w:r>
-      <w:proofErr w:type="spellEnd"/>
-      <w:r>
-        <w:rPr>
-          <w:sz w:val="20"/>
-          <w:szCs w:val="20"/>
-        </w:rPr>
-        <w:t xml:space="preserve"> en </w:t>
-      </w:r>
-      <w:proofErr w:type="spellStart"/>
-      <w:r>
-        <w:rPr>
-          <w:sz w:val="20"/>
-          <w:szCs w:val="20"/>
-        </w:rPr>
-        <w:t>Phrase</w:t>
-      </w:r>
-      <w:proofErr w:type="spellEnd"/>
-      <w:r>
-        <w:rPr>
-          <w:sz w:val="20"/>
-          <w:szCs w:val="20"/>
-        </w:rPr>
-        <w:t xml:space="preserve">, retorna </w:t>
-      </w:r>
-      <w:proofErr w:type="spellStart"/>
-      <w:r>
-        <w:rPr>
-          <w:sz w:val="20"/>
-          <w:szCs w:val="20"/>
-        </w:rPr>
-        <w:t>null</w:t>
-      </w:r>
-      <w:proofErr w:type="spellEnd"/>
-      <w:r>
-        <w:rPr>
-          <w:sz w:val="20"/>
-          <w:szCs w:val="20"/>
-        </w:rPr>
-        <w:t>.</w:t>
+        <w:t>Si no encuentra un Feeling en Phrase, retorna null.</w:t>
       </w:r>
     </w:p>
     <w:p>
@@ -612,74 +261,28 @@
           <w:szCs w:val="20"/>
           <w:u w:val="single"/>
         </w:rPr>
-        <w:t>4.</w:t>
-      </w:r>
-      <w:r>
-        <w:rPr>
-          <w:b/>
-          <w:bCs/>
-          <w:sz w:val="20"/>
-          <w:szCs w:val="20"/>
-          <w:u w:val="single"/>
-        </w:rPr>
-        <w:t xml:space="preserve"> </w:t>
-      </w:r>
-      <w:proofErr w:type="spellStart"/>
-      <w:r>
-        <w:rPr>
-          <w:b/>
-          <w:bCs/>
-          <w:sz w:val="20"/>
-          <w:szCs w:val="20"/>
-          <w:u w:val="single"/>
-        </w:rPr>
-        <w:t>SearEntity</w:t>
-      </w:r>
-      <w:proofErr w:type="spellEnd"/>
-      <w:r>
-        <w:rPr>
-          <w:b/>
-          <w:bCs/>
-          <w:sz w:val="20"/>
-          <w:szCs w:val="20"/>
-          <w:u w:val="single"/>
-        </w:rPr>
-        <w:t xml:space="preserve"> </w:t>
-      </w:r>
-      <w:proofErr w:type="spellStart"/>
-      <w:r>
-        <w:rPr>
-          <w:b/>
-          <w:bCs/>
-          <w:sz w:val="20"/>
-          <w:szCs w:val="20"/>
-          <w:u w:val="single"/>
-        </w:rPr>
-        <w:t>return</w:t>
-      </w:r>
-      <w:proofErr w:type="spellEnd"/>
-      <w:r>
-        <w:rPr>
-          <w:b/>
-          <w:bCs/>
-          <w:sz w:val="20"/>
-          <w:szCs w:val="20"/>
-          <w:u w:val="single"/>
-        </w:rPr>
-        <w:t xml:space="preserve"> </w:t>
-      </w:r>
-      <w:proofErr w:type="spellStart"/>
-      <w:r>
-        <w:rPr>
-          <w:b/>
-          <w:bCs/>
-          <w:sz w:val="20"/>
-          <w:szCs w:val="20"/>
-          <w:u w:val="single"/>
-        </w:rPr>
-        <w:t>Entity</w:t>
-      </w:r>
-      <w:proofErr w:type="spellEnd"/>
+        <w:t>5</w:t>
+      </w:r>
+      <w:r>
+        <w:rPr>
+          <w:b/>
+          <w:bCs/>
+          <w:sz w:val="20"/>
+          <w:szCs w:val="20"/>
+          <w:u w:val="single"/>
+        </w:rPr>
+        <w:t>.</w:t>
+      </w:r>
+      <w:r>
+        <w:rPr>
+          <w:b/>
+          <w:bCs/>
+          <w:sz w:val="20"/>
+          <w:szCs w:val="20"/>
+          <w:u w:val="single"/>
+        </w:rPr>
+        <w:t xml:space="preserve"> SearEntity return Entity</w:t>
+      </w:r>
       <w:r>
         <w:rPr>
           <w:b/>
@@ -702,55 +305,7 @@
           <w:sz w:val="20"/>
           <w:szCs w:val="20"/>
         </w:rPr>
-        <w:t xml:space="preserve">na </w:t>
-      </w:r>
-      <w:proofErr w:type="spellStart"/>
-      <w:r>
-        <w:rPr>
-          <w:sz w:val="20"/>
-          <w:szCs w:val="20"/>
-        </w:rPr>
-        <w:t>Entity</w:t>
-      </w:r>
-      <w:proofErr w:type="spellEnd"/>
-      <w:r>
-        <w:rPr>
-          <w:sz w:val="20"/>
-          <w:szCs w:val="20"/>
-        </w:rPr>
-        <w:t xml:space="preserve"> la clona al atributo </w:t>
-      </w:r>
-      <w:proofErr w:type="spellStart"/>
-      <w:r>
-        <w:rPr>
-          <w:sz w:val="20"/>
-          <w:szCs w:val="20"/>
-        </w:rPr>
-        <w:t>Entity</w:t>
-      </w:r>
-      <w:proofErr w:type="spellEnd"/>
-      <w:r>
-        <w:rPr>
-          <w:sz w:val="20"/>
-          <w:szCs w:val="20"/>
-        </w:rPr>
-        <w:t xml:space="preserve"> de </w:t>
-      </w:r>
-      <w:proofErr w:type="spellStart"/>
-      <w:r>
-        <w:rPr>
-          <w:sz w:val="20"/>
-          <w:szCs w:val="20"/>
-        </w:rPr>
-        <w:t>Analysis</w:t>
-      </w:r>
-      <w:proofErr w:type="spellEnd"/>
-      <w:r>
-        <w:rPr>
-          <w:sz w:val="20"/>
-          <w:szCs w:val="20"/>
-        </w:rPr>
-        <w:t>.</w:t>
+        <w:t>na Entity la clona al atributo Entity de Analysis.</w:t>
       </w:r>
     </w:p>
     <w:p>
@@ -771,20 +326,8 @@
           <w:szCs w:val="20"/>
           <w:u w:val="single"/>
         </w:rPr>
-        <w:t xml:space="preserve">Clase </w:t>
-      </w:r>
-      <w:proofErr w:type="spellStart"/>
-      <w:r>
-        <w:rPr>
-          <w:b/>
-          <w:bCs/>
-          <w:sz w:val="20"/>
-          <w:szCs w:val="20"/>
-          <w:u w:val="single"/>
-        </w:rPr>
-        <w:t>Feeling</w:t>
-      </w:r>
-      <w:proofErr w:type="spellEnd"/>
+        <w:t>Clase Feeling</w:t>
+      </w:r>
     </w:p>
     <w:p>
       <w:pPr>
@@ -801,20 +344,8 @@
           <w:szCs w:val="20"/>
           <w:u w:val="single"/>
         </w:rPr>
-        <w:t xml:space="preserve">1.Feeling </w:t>
-      </w:r>
-      <w:proofErr w:type="spellStart"/>
-      <w:r>
-        <w:rPr>
-          <w:b/>
-          <w:bCs/>
-          <w:sz w:val="20"/>
-          <w:szCs w:val="20"/>
-          <w:u w:val="single"/>
-        </w:rPr>
-        <w:t>Type</w:t>
-      </w:r>
-      <w:proofErr w:type="spellEnd"/>
+        <w:t>1.Feeling Type</w:t>
+      </w:r>
       <w:r>
         <w:rPr>
           <w:b/>
@@ -830,23 +361,248 @@
           <w:sz w:val="20"/>
           <w:szCs w:val="20"/>
         </w:rPr>
+        <w:t>Se utiliza un atributo booleano para definir el Type positivo(true)/negativo(false)</w:t>
+      </w:r>
+    </w:p>
+    <w:p>
+      <w:pPr>
+        <w:rPr>
+          <w:b/>
+          <w:bCs/>
+          <w:sz w:val="20"/>
+          <w:szCs w:val="20"/>
+          <w:u w:val="single"/>
+        </w:rPr>
+      </w:pPr>
+      <w:r>
+        <w:rPr>
+          <w:b/>
+          <w:bCs/>
+          <w:sz w:val="20"/>
+          <w:szCs w:val="20"/>
+          <w:u w:val="single"/>
+        </w:rPr>
+        <w:t xml:space="preserve">Clase </w:t>
+      </w:r>
+      <w:r>
+        <w:rPr>
+          <w:b/>
+          <w:bCs/>
+          <w:sz w:val="20"/>
+          <w:szCs w:val="20"/>
+          <w:u w:val="single"/>
+        </w:rPr>
+        <w:t>Alarma</w:t>
+      </w:r>
+    </w:p>
+    <w:p>
+      <w:pPr>
+        <w:rPr>
+          <w:sz w:val="20"/>
+          <w:szCs w:val="20"/>
+        </w:rPr>
+      </w:pPr>
+      <w:r>
+        <w:rPr>
+          <w:b/>
+          <w:bCs/>
+          <w:sz w:val="20"/>
+          <w:szCs w:val="20"/>
+          <w:u w:val="single"/>
+        </w:rPr>
+        <w:t>1.</w:t>
+      </w:r>
+      <w:r>
+        <w:rPr>
+          <w:b/>
+          <w:bCs/>
+          <w:sz w:val="20"/>
+          <w:szCs w:val="20"/>
+          <w:u w:val="single"/>
+        </w:rPr>
+        <w:t>TimeBack</w:t>
+      </w:r>
+      <w:r>
+        <w:rPr>
+          <w:b/>
+          <w:bCs/>
+          <w:sz w:val="20"/>
+          <w:szCs w:val="20"/>
+          <w:u w:val="single"/>
+        </w:rPr>
+        <w:br/>
+      </w:r>
+      <w:r>
+        <w:rPr>
+          <w:sz w:val="20"/>
+          <w:szCs w:val="20"/>
+        </w:rPr>
+        <w:t>Se toma el tiempo de evaluación en unidad horas, con un atributo TimeBack</w:t>
+      </w:r>
+    </w:p>
+    <w:p>
+      <w:pPr>
+        <w:rPr>
+          <w:sz w:val="20"/>
+          <w:szCs w:val="20"/>
+        </w:rPr>
+      </w:pPr>
+      <w:r>
+        <w:rPr>
+          <w:b/>
+          <w:bCs/>
+          <w:sz w:val="20"/>
+          <w:szCs w:val="20"/>
+          <w:u w:val="single"/>
+        </w:rPr>
+        <w:t>2.Type y State</w:t>
+      </w:r>
+      <w:r>
+        <w:rPr>
+          <w:sz w:val="20"/>
+          <w:szCs w:val="20"/>
+        </w:rPr>
+        <w:br/>
+      </w:r>
+      <w:r>
+        <w:rPr>
+          <w:sz w:val="20"/>
+          <w:szCs w:val="20"/>
+        </w:rPr>
+        <w:t>Se utiliza un atributo booleano para definir el Type positivo(true)/negativo(false)</w:t>
+      </w:r>
+      <w:r>
+        <w:rPr>
+          <w:sz w:val="20"/>
+          <w:szCs w:val="20"/>
+        </w:rPr>
+        <w:t xml:space="preserve"> de la alarma</w:t>
+      </w:r>
+      <w:r>
+        <w:rPr>
+          <w:sz w:val="20"/>
+          <w:szCs w:val="20"/>
+        </w:rPr>
+        <w:br/>
+      </w:r>
+      <w:r>
+        <w:rPr>
+          <w:sz w:val="20"/>
+          <w:szCs w:val="20"/>
+        </w:rPr>
         <w:t xml:space="preserve">Se utiliza un atributo booleano para definir el </w:t>
       </w:r>
-      <w:proofErr w:type="spellStart"/>
-      <w:r>
-        <w:rPr>
-          <w:sz w:val="20"/>
-          <w:szCs w:val="20"/>
-        </w:rPr>
-        <w:t>Type</w:t>
-      </w:r>
-      <w:proofErr w:type="spellEnd"/>
+      <w:r>
+        <w:rPr>
+          <w:sz w:val="20"/>
+          <w:szCs w:val="20"/>
+        </w:rPr>
+        <w:t>State</w:t>
+      </w:r>
       <w:r>
         <w:rPr>
           <w:sz w:val="20"/>
           <w:szCs w:val="20"/>
         </w:rPr>
         <w:t xml:space="preserve"> positivo(true)/negativo(false)</w:t>
+      </w:r>
+      <w:r>
+        <w:rPr>
+          <w:sz w:val="20"/>
+          <w:szCs w:val="20"/>
+        </w:rPr>
+        <w:t xml:space="preserve"> </w:t>
+      </w:r>
+      <w:r>
+        <w:rPr>
+          <w:sz w:val="20"/>
+          <w:szCs w:val="20"/>
+        </w:rPr>
+        <w:t xml:space="preserve">actual </w:t>
+      </w:r>
+      <w:r>
+        <w:rPr>
+          <w:sz w:val="20"/>
+          <w:szCs w:val="20"/>
+        </w:rPr>
+        <w:t>de la alarma</w:t>
+      </w:r>
+    </w:p>
+    <w:p>
+      <w:pPr>
+        <w:rPr>
+          <w:sz w:val="20"/>
+          <w:szCs w:val="20"/>
+        </w:rPr>
+      </w:pPr>
+      <w:r>
+        <w:rPr>
+          <w:b/>
+          <w:bCs/>
+          <w:sz w:val="20"/>
+          <w:szCs w:val="20"/>
+          <w:u w:val="single"/>
+        </w:rPr>
+        <w:t>3.Servicios</w:t>
+      </w:r>
+      <w:r>
+        <w:rPr>
+          <w:b/>
+          <w:bCs/>
+          <w:sz w:val="20"/>
+          <w:szCs w:val="20"/>
+          <w:u w:val="single"/>
+        </w:rPr>
+        <w:br/>
+      </w:r>
+      <w:r>
+        <w:rPr>
+          <w:sz w:val="20"/>
+          <w:szCs w:val="20"/>
+        </w:rPr>
+        <w:t xml:space="preserve">Se permite resetear el Counter al Sistema con </w:t>
+      </w:r>
+      <w:r>
+        <w:rPr>
+          <w:sz w:val="20"/>
+          <w:szCs w:val="20"/>
+        </w:rPr>
+        <w:t>ResetCounter</w:t>
+      </w:r>
+      <w:r>
+        <w:rPr>
+          <w:sz w:val="20"/>
+          <w:szCs w:val="20"/>
+        </w:rPr>
+        <w:t>()</w:t>
+      </w:r>
+      <w:r>
+        <w:rPr>
+          <w:sz w:val="20"/>
+          <w:szCs w:val="20"/>
+        </w:rPr>
+        <w:t xml:space="preserve">, y aumentar el Counter de a uno con </w:t>
+      </w:r>
+      <w:r>
+        <w:rPr>
+          <w:sz w:val="20"/>
+          <w:szCs w:val="20"/>
+        </w:rPr>
+        <w:t>IncreaseCounter</w:t>
+      </w:r>
+      <w:r>
+        <w:rPr>
+          <w:sz w:val="20"/>
+          <w:szCs w:val="20"/>
+        </w:rPr>
+        <w:t xml:space="preserve">(). IncreaseCounter chequea </w:t>
+      </w:r>
+      <w:r>
+        <w:rPr>
+          <w:sz w:val="20"/>
+          <w:szCs w:val="20"/>
+        </w:rPr>
+        <w:t>el estado de la alarma cada vez que se ejecuta.</w:t>
       </w:r>
     </w:p>
     <w:sectPr>

</xml_diff>

<commit_message>
Finished BusinessLogic adaptation (AnalysisLogic, AlarmLogic)
</commit_message>
<xml_diff>
--- a/Documentacion/DecisionesDisenio.docx
+++ b/Documentacion/DecisionesDisenio.docx
@@ -1,6 +1,6 @@
 
 <file path=word/document.xml><?xml version="1.0" encoding="utf-8"?>
-<w:document xmlns:wpc="http://schemas.microsoft.com/office/word/2010/wordprocessingCanvas" xmlns:cx="http://schemas.microsoft.com/office/drawing/2014/chartex" xmlns:cx1="http://schemas.microsoft.com/office/drawing/2015/9/8/chartex" xmlns:cx2="http://schemas.microsoft.com/office/drawing/2015/10/21/chartex" xmlns:cx3="http://schemas.microsoft.com/office/drawing/2016/5/9/chartex" xmlns:cx4="http://schemas.microsoft.com/office/drawing/2016/5/10/chartex" xmlns:cx5="http://schemas.microsoft.com/office/drawing/2016/5/11/chartex" xmlns:cx6="http://schemas.microsoft.com/office/drawing/2016/5/12/chartex" xmlns:cx7="http://schemas.microsoft.com/office/drawing/2016/5/13/chartex" xmlns:cx8="http://schemas.microsoft.com/office/drawing/2016/5/14/chartex" xmlns:mc="http://schemas.openxmlformats.org/markup-compatibility/2006" xmlns:aink="http://schemas.microsoft.com/office/drawing/2016/ink" xmlns:am3d="http://schemas.microsoft.com/office/drawing/2017/model3d" xmlns:o="urn:schemas-microsoft-com:office:office" xmlns:r="http://schemas.openxmlformats.org/officeDocument/2006/relationships" xmlns:m="http://schemas.openxmlformats.org/officeDocument/2006/math" xmlns:v="urn:schemas-microsoft-com:vml" xmlns:wp14="http://schemas.microsoft.com/office/word/2010/wordprocessingDrawing" xmlns:wp="http://schemas.openxmlformats.org/drawingml/2006/wordprocessingDrawing" xmlns:w10="urn:schemas-microsoft-com:office:word" xmlns:w="http://schemas.openxmlformats.org/wordprocessingml/2006/main" xmlns:w14="http://schemas.microsoft.com/office/word/2010/wordml" xmlns:w15="http://schemas.microsoft.com/office/word/2012/wordml" xmlns:w16cex="http://schemas.microsoft.com/office/word/2018/wordml/cex" xmlns:w16cid="http://schemas.microsoft.com/office/word/2016/wordml/cid" xmlns:w16="http://schemas.microsoft.com/office/word/2018/wordml" xmlns:w16se="http://schemas.microsoft.com/office/word/2015/wordml/symex" xmlns:wpg="http://schemas.microsoft.com/office/word/2010/wordprocessingGroup" xmlns:wpi="http://schemas.microsoft.com/office/word/2010/wordprocessingInk" xmlns:wne="http://schemas.microsoft.com/office/word/2006/wordml" xmlns:wps="http://schemas.microsoft.com/office/word/2010/wordprocessingShape" mc:Ignorable="w14 w15 w16se w16cid w16 w16cex wp14">
+<w:document xmlns:wpc="http://schemas.microsoft.com/office/word/2010/wordprocessingCanvas" xmlns:cx="http://schemas.microsoft.com/office/drawing/2014/chartex" xmlns:cx1="http://schemas.microsoft.com/office/drawing/2015/9/8/chartex" xmlns:cx2="http://schemas.microsoft.com/office/drawing/2015/10/21/chartex" xmlns:cx3="http://schemas.microsoft.com/office/drawing/2016/5/9/chartex" xmlns:cx4="http://schemas.microsoft.com/office/drawing/2016/5/10/chartex" xmlns:cx5="http://schemas.microsoft.com/office/drawing/2016/5/11/chartex" xmlns:cx6="http://schemas.microsoft.com/office/drawing/2016/5/12/chartex" xmlns:cx7="http://schemas.microsoft.com/office/drawing/2016/5/13/chartex" xmlns:cx8="http://schemas.microsoft.com/office/drawing/2016/5/14/chartex" xmlns:mc="http://schemas.openxmlformats.org/markup-compatibility/2006" xmlns:aink="http://schemas.microsoft.com/office/drawing/2016/ink" xmlns:am3d="http://schemas.microsoft.com/office/drawing/2017/model3d" xmlns:o="urn:schemas-microsoft-com:office:office" xmlns:r="http://schemas.openxmlformats.org/officeDocument/2006/relationships" xmlns:m="http://schemas.openxmlformats.org/officeDocument/2006/math" xmlns:v="urn:schemas-microsoft-com:vml" xmlns:wp14="http://schemas.microsoft.com/office/word/2010/wordprocessingDrawing" xmlns:wp="http://schemas.openxmlformats.org/drawingml/2006/wordprocessingDrawing" xmlns:w10="urn:schemas-microsoft-com:office:word" xmlns:w="http://schemas.openxmlformats.org/wordprocessingml/2006/main" xmlns:w14="http://schemas.microsoft.com/office/word/2010/wordml" xmlns:w15="http://schemas.microsoft.com/office/word/2012/wordml" xmlns:w16cid="http://schemas.microsoft.com/office/word/2016/wordml/cid" xmlns:w16se="http://schemas.microsoft.com/office/word/2015/wordml/symex" xmlns:wpg="http://schemas.microsoft.com/office/word/2010/wordprocessingGroup" xmlns:wpi="http://schemas.microsoft.com/office/word/2010/wordprocessingInk" xmlns:wne="http://schemas.microsoft.com/office/word/2006/wordml" xmlns:wps="http://schemas.microsoft.com/office/word/2010/wordprocessingShape" mc:Ignorable="w14 w15 w16se w16cid wp14">
   <w:body>
     <w:p>
       <w:r>
@@ -344,6 +344,49 @@
         </w:rPr>
         <w:br/>
       </w:r>
+    </w:p>
+    <w:p>
+      <w:pPr>
+        <w:rPr>
+          <w:b/>
+          <w:bCs/>
+          <w:u w:val="single"/>
+        </w:rPr>
+      </w:pPr>
+      <w:r>
+        <w:rPr>
+          <w:b/>
+          <w:bCs/>
+          <w:u w:val="single"/>
+        </w:rPr>
+        <w:t xml:space="preserve">Clase </w:t>
+      </w:r>
+      <w:proofErr w:type="spellStart"/>
+      <w:r>
+        <w:rPr>
+          <w:b/>
+          <w:bCs/>
+          <w:u w:val="single"/>
+        </w:rPr>
+        <w:t>Analyisis</w:t>
+      </w:r>
+      <w:r>
+        <w:rPr>
+          <w:b/>
+          <w:bCs/>
+          <w:u w:val="single"/>
+        </w:rPr>
+        <w:t>Logic</w:t>
+      </w:r>
+      <w:proofErr w:type="spellEnd"/>
+    </w:p>
+    <w:p>
+      <w:pPr>
+        <w:rPr>
+          <w:sz w:val="20"/>
+          <w:szCs w:val="20"/>
+        </w:rPr>
+      </w:pPr>
       <w:r>
         <w:rPr>
           <w:sz w:val="20"/>
@@ -359,7 +402,7 @@
           <w:szCs w:val="20"/>
           <w:u w:val="single"/>
         </w:rPr>
-        <w:t>3</w:t>
+        <w:t>1</w:t>
       </w:r>
       <w:r>
         <w:rPr>
@@ -502,7 +545,7 @@
           <w:szCs w:val="20"/>
           <w:u w:val="single"/>
         </w:rPr>
-        <w:t>4</w:t>
+        <w:t>2</w:t>
       </w:r>
       <w:r>
         <w:rPr>
@@ -642,156 +685,231 @@
           <w:szCs w:val="20"/>
           <w:u w:val="single"/>
         </w:rPr>
-        <w:t>5</w:t>
-      </w:r>
-      <w:r>
-        <w:rPr>
-          <w:b/>
-          <w:bCs/>
-          <w:sz w:val="20"/>
-          <w:szCs w:val="20"/>
-          <w:u w:val="single"/>
+        <w:t>3</w:t>
+      </w:r>
+      <w:r>
+        <w:rPr>
+          <w:b/>
+          <w:bCs/>
+          <w:sz w:val="20"/>
+          <w:szCs w:val="20"/>
+          <w:u w:val="single"/>
+        </w:rPr>
+        <w:t xml:space="preserve">. </w:t>
+      </w:r>
+      <w:proofErr w:type="spellStart"/>
+      <w:r>
+        <w:rPr>
+          <w:b/>
+          <w:bCs/>
+          <w:sz w:val="20"/>
+          <w:szCs w:val="20"/>
+          <w:u w:val="single"/>
+        </w:rPr>
+        <w:t>Sear</w:t>
+      </w:r>
+      <w:r>
+        <w:rPr>
+          <w:b/>
+          <w:bCs/>
+          <w:sz w:val="20"/>
+          <w:szCs w:val="20"/>
+          <w:u w:val="single"/>
+        </w:rPr>
+        <w:t>ch</w:t>
+      </w:r>
+      <w:r>
+        <w:rPr>
+          <w:b/>
+          <w:bCs/>
+          <w:sz w:val="20"/>
+          <w:szCs w:val="20"/>
+          <w:u w:val="single"/>
+        </w:rPr>
+        <w:t>Entity</w:t>
+      </w:r>
+      <w:proofErr w:type="spellEnd"/>
+      <w:r>
+        <w:rPr>
+          <w:b/>
+          <w:bCs/>
+          <w:sz w:val="20"/>
+          <w:szCs w:val="20"/>
+          <w:u w:val="single"/>
+        </w:rPr>
+        <w:t xml:space="preserve"> </w:t>
+      </w:r>
+      <w:proofErr w:type="spellStart"/>
+      <w:r>
+        <w:rPr>
+          <w:b/>
+          <w:bCs/>
+          <w:sz w:val="20"/>
+          <w:szCs w:val="20"/>
+          <w:u w:val="single"/>
+        </w:rPr>
+        <w:t>return</w:t>
+      </w:r>
+      <w:proofErr w:type="spellEnd"/>
+      <w:r>
+        <w:rPr>
+          <w:b/>
+          <w:bCs/>
+          <w:sz w:val="20"/>
+          <w:szCs w:val="20"/>
+          <w:u w:val="single"/>
+        </w:rPr>
+        <w:t xml:space="preserve"> </w:t>
+      </w:r>
+      <w:proofErr w:type="spellStart"/>
+      <w:r>
+        <w:rPr>
+          <w:b/>
+          <w:bCs/>
+          <w:sz w:val="20"/>
+          <w:szCs w:val="20"/>
+          <w:u w:val="single"/>
+        </w:rPr>
+        <w:t>Entity</w:t>
+      </w:r>
+      <w:proofErr w:type="spellEnd"/>
+      <w:r>
+        <w:rPr>
+          <w:b/>
+          <w:bCs/>
+          <w:sz w:val="20"/>
+          <w:szCs w:val="20"/>
+          <w:u w:val="single"/>
+        </w:rPr>
+        <w:br/>
+      </w:r>
+      <w:r>
+        <w:rPr>
+          <w:sz w:val="20"/>
+          <w:szCs w:val="20"/>
+        </w:rPr>
+        <w:t>Si encuentra u</w:t>
+      </w:r>
+      <w:r>
+        <w:rPr>
+          <w:sz w:val="20"/>
+          <w:szCs w:val="20"/>
+        </w:rPr>
+        <w:t xml:space="preserve">na </w:t>
+      </w:r>
+      <w:proofErr w:type="spellStart"/>
+      <w:r>
+        <w:rPr>
+          <w:sz w:val="20"/>
+          <w:szCs w:val="20"/>
+        </w:rPr>
+        <w:t>Entity</w:t>
+      </w:r>
+      <w:proofErr w:type="spellEnd"/>
+      <w:r>
+        <w:rPr>
+          <w:sz w:val="20"/>
+          <w:szCs w:val="20"/>
+        </w:rPr>
+        <w:t xml:space="preserve"> la clona al atributo </w:t>
+      </w:r>
+      <w:proofErr w:type="spellStart"/>
+      <w:r>
+        <w:rPr>
+          <w:sz w:val="20"/>
+          <w:szCs w:val="20"/>
+        </w:rPr>
+        <w:t>Entity</w:t>
+      </w:r>
+      <w:proofErr w:type="spellEnd"/>
+      <w:r>
+        <w:rPr>
+          <w:sz w:val="20"/>
+          <w:szCs w:val="20"/>
+        </w:rPr>
+        <w:t xml:space="preserve"> de </w:t>
+      </w:r>
+      <w:proofErr w:type="spellStart"/>
+      <w:r>
+        <w:rPr>
+          <w:sz w:val="20"/>
+          <w:szCs w:val="20"/>
+        </w:rPr>
+        <w:t>Analysis</w:t>
+      </w:r>
+      <w:proofErr w:type="spellEnd"/>
+      <w:r>
+        <w:rPr>
+          <w:sz w:val="20"/>
+          <w:szCs w:val="20"/>
         </w:rPr>
         <w:t>.</w:t>
       </w:r>
-      <w:r>
-        <w:rPr>
-          <w:b/>
-          <w:bCs/>
-          <w:sz w:val="20"/>
-          <w:szCs w:val="20"/>
-          <w:u w:val="single"/>
-        </w:rPr>
-        <w:t xml:space="preserve"> </w:t>
-      </w:r>
-      <w:proofErr w:type="spellStart"/>
-      <w:r>
-        <w:rPr>
-          <w:b/>
-          <w:bCs/>
-          <w:sz w:val="20"/>
-          <w:szCs w:val="20"/>
-          <w:u w:val="single"/>
-        </w:rPr>
-        <w:t>SearEntity</w:t>
-      </w:r>
-      <w:proofErr w:type="spellEnd"/>
-      <w:r>
-        <w:rPr>
-          <w:b/>
-          <w:bCs/>
-          <w:sz w:val="20"/>
-          <w:szCs w:val="20"/>
-          <w:u w:val="single"/>
-        </w:rPr>
-        <w:t xml:space="preserve"> </w:t>
-      </w:r>
-      <w:proofErr w:type="spellStart"/>
-      <w:r>
-        <w:rPr>
-          <w:b/>
-          <w:bCs/>
-          <w:sz w:val="20"/>
-          <w:szCs w:val="20"/>
-          <w:u w:val="single"/>
-        </w:rPr>
-        <w:t>return</w:t>
-      </w:r>
-      <w:proofErr w:type="spellEnd"/>
-      <w:r>
-        <w:rPr>
-          <w:b/>
-          <w:bCs/>
-          <w:sz w:val="20"/>
-          <w:szCs w:val="20"/>
-          <w:u w:val="single"/>
-        </w:rPr>
-        <w:t xml:space="preserve"> </w:t>
-      </w:r>
-      <w:proofErr w:type="spellStart"/>
-      <w:r>
-        <w:rPr>
-          <w:b/>
-          <w:bCs/>
-          <w:sz w:val="20"/>
-          <w:szCs w:val="20"/>
-          <w:u w:val="single"/>
-        </w:rPr>
-        <w:t>Entity</w:t>
-      </w:r>
-      <w:proofErr w:type="spellEnd"/>
-      <w:r>
-        <w:rPr>
-          <w:b/>
-          <w:bCs/>
-          <w:sz w:val="20"/>
-          <w:szCs w:val="20"/>
-          <w:u w:val="single"/>
+    </w:p>
+    <w:p>
+      <w:pPr>
+        <w:rPr>
+          <w:sz w:val="20"/>
+          <w:szCs w:val="20"/>
+        </w:rPr>
+      </w:pPr>
+      <w:r>
+        <w:rPr>
+          <w:b/>
+          <w:bCs/>
+          <w:sz w:val="20"/>
+          <w:szCs w:val="20"/>
+          <w:u w:val="single"/>
+        </w:rPr>
+        <w:t xml:space="preserve">4. Alias </w:t>
+      </w:r>
+      <w:proofErr w:type="spellStart"/>
+      <w:r>
+        <w:rPr>
+          <w:b/>
+          <w:bCs/>
+          <w:sz w:val="20"/>
+          <w:szCs w:val="20"/>
+          <w:u w:val="single"/>
+        </w:rPr>
+        <w:t>Type</w:t>
+      </w:r>
+      <w:proofErr w:type="spellEnd"/>
+      <w:r>
+        <w:rPr>
+          <w:sz w:val="20"/>
+          <w:szCs w:val="20"/>
         </w:rPr>
         <w:br/>
-      </w:r>
-      <w:r>
-        <w:rPr>
-          <w:sz w:val="20"/>
-          <w:szCs w:val="20"/>
-        </w:rPr>
-        <w:t>Si encuentra u</w:t>
-      </w:r>
-      <w:r>
-        <w:rPr>
-          <w:sz w:val="20"/>
-          <w:szCs w:val="20"/>
-        </w:rPr>
-        <w:t xml:space="preserve">na </w:t>
-      </w:r>
-      <w:proofErr w:type="spellStart"/>
-      <w:r>
-        <w:rPr>
-          <w:sz w:val="20"/>
-          <w:szCs w:val="20"/>
-        </w:rPr>
-        <w:t>Entity</w:t>
-      </w:r>
-      <w:proofErr w:type="spellEnd"/>
-      <w:r>
-        <w:rPr>
-          <w:sz w:val="20"/>
-          <w:szCs w:val="20"/>
-        </w:rPr>
-        <w:t xml:space="preserve"> la clona al atributo </w:t>
-      </w:r>
-      <w:proofErr w:type="spellStart"/>
-      <w:r>
-        <w:rPr>
-          <w:sz w:val="20"/>
-          <w:szCs w:val="20"/>
-        </w:rPr>
-        <w:t>Entity</w:t>
-      </w:r>
-      <w:proofErr w:type="spellEnd"/>
-      <w:r>
-        <w:rPr>
-          <w:sz w:val="20"/>
-          <w:szCs w:val="20"/>
-        </w:rPr>
-        <w:t xml:space="preserve"> de </w:t>
-      </w:r>
-      <w:proofErr w:type="spellStart"/>
-      <w:r>
-        <w:rPr>
-          <w:sz w:val="20"/>
-          <w:szCs w:val="20"/>
-        </w:rPr>
-        <w:t>Analysis</w:t>
-      </w:r>
-      <w:proofErr w:type="spellEnd"/>
-      <w:r>
-        <w:rPr>
-          <w:sz w:val="20"/>
-          <w:szCs w:val="20"/>
-        </w:rPr>
-        <w:t>.</w:t>
-      </w:r>
+        <w:t xml:space="preserve">Se utilizó un alias </w:t>
+      </w:r>
+      <w:proofErr w:type="spellStart"/>
+      <w:r>
+        <w:rPr>
+          <w:sz w:val="20"/>
+          <w:szCs w:val="20"/>
+        </w:rPr>
+        <w:t>Type</w:t>
+      </w:r>
+      <w:proofErr w:type="spellEnd"/>
+      <w:r>
+        <w:rPr>
+          <w:sz w:val="20"/>
+          <w:szCs w:val="20"/>
+        </w:rPr>
+        <w:t xml:space="preserve"> = </w:t>
+      </w:r>
+      <w:proofErr w:type="spellStart"/>
+      <w:proofErr w:type="gramStart"/>
+      <w:r>
+        <w:rPr>
+          <w:sz w:val="20"/>
+          <w:szCs w:val="20"/>
+        </w:rPr>
+        <w:t>BusinessLogic.Analysis.Type</w:t>
+      </w:r>
+      <w:proofErr w:type="spellEnd"/>
+      <w:proofErr w:type="gramEnd"/>
     </w:p>
     <w:p>
       <w:pPr>
@@ -1332,7 +1450,7 @@
 </file>
 
 <file path=word/numbering.xml><?xml version="1.0" encoding="utf-8"?>
-<w:numbering xmlns:wpc="http://schemas.microsoft.com/office/word/2010/wordprocessingCanvas" xmlns:cx="http://schemas.microsoft.com/office/drawing/2014/chartex" xmlns:cx1="http://schemas.microsoft.com/office/drawing/2015/9/8/chartex" xmlns:cx2="http://schemas.microsoft.com/office/drawing/2015/10/21/chartex" xmlns:cx3="http://schemas.microsoft.com/office/drawing/2016/5/9/chartex" xmlns:cx4="http://schemas.microsoft.com/office/drawing/2016/5/10/chartex" xmlns:cx5="http://schemas.microsoft.com/office/drawing/2016/5/11/chartex" xmlns:cx6="http://schemas.microsoft.com/office/drawing/2016/5/12/chartex" xmlns:cx7="http://schemas.microsoft.com/office/drawing/2016/5/13/chartex" xmlns:cx8="http://schemas.microsoft.com/office/drawing/2016/5/14/chartex" xmlns:mc="http://schemas.openxmlformats.org/markup-compatibility/2006" xmlns:aink="http://schemas.microsoft.com/office/drawing/2016/ink" xmlns:am3d="http://schemas.microsoft.com/office/drawing/2017/model3d" xmlns:o="urn:schemas-microsoft-com:office:office" xmlns:r="http://schemas.openxmlformats.org/officeDocument/2006/relationships" xmlns:m="http://schemas.openxmlformats.org/officeDocument/2006/math" xmlns:v="urn:schemas-microsoft-com:vml" xmlns:wp14="http://schemas.microsoft.com/office/word/2010/wordprocessingDrawing" xmlns:wp="http://schemas.openxmlformats.org/drawingml/2006/wordprocessingDrawing" xmlns:w10="urn:schemas-microsoft-com:office:word" xmlns:w="http://schemas.openxmlformats.org/wordprocessingml/2006/main" xmlns:w14="http://schemas.microsoft.com/office/word/2010/wordml" xmlns:w15="http://schemas.microsoft.com/office/word/2012/wordml" xmlns:w16cex="http://schemas.microsoft.com/office/word/2018/wordml/cex" xmlns:w16cid="http://schemas.microsoft.com/office/word/2016/wordml/cid" xmlns:w16="http://schemas.microsoft.com/office/word/2018/wordml" xmlns:w16se="http://schemas.microsoft.com/office/word/2015/wordml/symex" xmlns:wpg="http://schemas.microsoft.com/office/word/2010/wordprocessingGroup" xmlns:wpi="http://schemas.microsoft.com/office/word/2010/wordprocessingInk" xmlns:wne="http://schemas.microsoft.com/office/word/2006/wordml" xmlns:wps="http://schemas.microsoft.com/office/word/2010/wordprocessingShape" mc:Ignorable="w14 w15 w16se w16cid w16 w16cex wp14">
+<w:numbering xmlns:wpc="http://schemas.microsoft.com/office/word/2010/wordprocessingCanvas" xmlns:cx="http://schemas.microsoft.com/office/drawing/2014/chartex" xmlns:cx1="http://schemas.microsoft.com/office/drawing/2015/9/8/chartex" xmlns:cx2="http://schemas.microsoft.com/office/drawing/2015/10/21/chartex" xmlns:cx3="http://schemas.microsoft.com/office/drawing/2016/5/9/chartex" xmlns:cx4="http://schemas.microsoft.com/office/drawing/2016/5/10/chartex" xmlns:cx5="http://schemas.microsoft.com/office/drawing/2016/5/11/chartex" xmlns:cx6="http://schemas.microsoft.com/office/drawing/2016/5/12/chartex" xmlns:cx7="http://schemas.microsoft.com/office/drawing/2016/5/13/chartex" xmlns:cx8="http://schemas.microsoft.com/office/drawing/2016/5/14/chartex" xmlns:mc="http://schemas.openxmlformats.org/markup-compatibility/2006" xmlns:aink="http://schemas.microsoft.com/office/drawing/2016/ink" xmlns:am3d="http://schemas.microsoft.com/office/drawing/2017/model3d" xmlns:o="urn:schemas-microsoft-com:office:office" xmlns:r="http://schemas.openxmlformats.org/officeDocument/2006/relationships" xmlns:m="http://schemas.openxmlformats.org/officeDocument/2006/math" xmlns:v="urn:schemas-microsoft-com:vml" xmlns:wp14="http://schemas.microsoft.com/office/word/2010/wordprocessingDrawing" xmlns:wp="http://schemas.openxmlformats.org/drawingml/2006/wordprocessingDrawing" xmlns:w10="urn:schemas-microsoft-com:office:word" xmlns:w="http://schemas.openxmlformats.org/wordprocessingml/2006/main" xmlns:w14="http://schemas.microsoft.com/office/word/2010/wordml" xmlns:w15="http://schemas.microsoft.com/office/word/2012/wordml" xmlns:w16cid="http://schemas.microsoft.com/office/word/2016/wordml/cid" xmlns:w16se="http://schemas.microsoft.com/office/word/2015/wordml/symex" xmlns:wpg="http://schemas.microsoft.com/office/word/2010/wordprocessingGroup" xmlns:wpi="http://schemas.microsoft.com/office/word/2010/wordprocessingInk" xmlns:wne="http://schemas.microsoft.com/office/word/2006/wordml" xmlns:wps="http://schemas.microsoft.com/office/word/2010/wordprocessingShape" mc:Ignorable="w14 w15 w16se w16cid wp14">
   <w:abstractNum w:abstractNumId="0" w15:restartNumberingAfterBreak="0">
     <w:nsid w:val="25C8174B"/>
     <w:multiLevelType w:val="hybridMultilevel"/>
@@ -1889,7 +2007,7 @@
 </file>
 
 <file path=word/styles.xml><?xml version="1.0" encoding="utf-8"?>
-<w:styles xmlns:mc="http://schemas.openxmlformats.org/markup-compatibility/2006" xmlns:r="http://schemas.openxmlformats.org/officeDocument/2006/relationships" xmlns:w="http://schemas.openxmlformats.org/wordprocessingml/2006/main" xmlns:w14="http://schemas.microsoft.com/office/word/2010/wordml" xmlns:w15="http://schemas.microsoft.com/office/word/2012/wordml" xmlns:w16cex="http://schemas.microsoft.com/office/word/2018/wordml/cex" xmlns:w16cid="http://schemas.microsoft.com/office/word/2016/wordml/cid" xmlns:w16="http://schemas.microsoft.com/office/word/2018/wordml" xmlns:w16se="http://schemas.microsoft.com/office/word/2015/wordml/symex" mc:Ignorable="w14 w15 w16se w16cid w16 w16cex">
+<w:styles xmlns:mc="http://schemas.openxmlformats.org/markup-compatibility/2006" xmlns:r="http://schemas.openxmlformats.org/officeDocument/2006/relationships" xmlns:w="http://schemas.openxmlformats.org/wordprocessingml/2006/main" xmlns:w14="http://schemas.microsoft.com/office/word/2010/wordml" xmlns:w15="http://schemas.microsoft.com/office/word/2012/wordml" xmlns:w16cid="http://schemas.microsoft.com/office/word/2016/wordml/cid" xmlns:w16se="http://schemas.microsoft.com/office/word/2015/wordml/symex" mc:Ignorable="w14 w15 w16se w16cid">
   <w:docDefaults>
     <w:rPrDefault>
       <w:rPr>

</xml_diff>